<commit_message>
Update lit review of new papers.docx
</commit_message>
<xml_diff>
--- a/writings/lit review of new papers.docx
+++ b/writings/lit review of new papers.docx
@@ -628,16 +628,367 @@
       <w:r>
         <w:t xml:space="preserve">that prices will keep falling, while at the same time, reserve margins will keep shrinking as low prices disincentivize new plants. They believe that this shift to the </w:t>
       </w:r>
+      <w:r>
+        <w:t>ORDC will be insufficient to solve the “missing money” problem that is pushing plants to retire as investment returns dwindle. Suggestions for what actually to do are “beyond this paper’s scope, lmao)</w:t>
+      </w:r>
+    </w:p>
+    <w:p>
+      <w:pPr>
+        <w:tabs>
+          <w:tab w:val="left" w:pos="8676"/>
+        </w:tabs>
+      </w:pPr>
+    </w:p>
+    <w:p>
+      <w:pPr>
+        <w:tabs>
+          <w:tab w:val="left" w:pos="8676"/>
+        </w:tabs>
+      </w:pPr>
+    </w:p>
+    <w:p>
+      <w:pPr>
+        <w:tabs>
+          <w:tab w:val="left" w:pos="8676"/>
+        </w:tabs>
+      </w:pPr>
+    </w:p>
+    <w:p>
+      <w:pPr>
+        <w:tabs>
+          <w:tab w:val="left" w:pos="8676"/>
+        </w:tabs>
+      </w:pPr>
+    </w:p>
+    <w:p>
+      <w:pPr>
+        <w:tabs>
+          <w:tab w:val="left" w:pos="8676"/>
+        </w:tabs>
+      </w:pPr>
+    </w:p>
+    <w:p>
+      <w:pPr>
+        <w:tabs>
+          <w:tab w:val="left" w:pos="8676"/>
+        </w:tabs>
+      </w:pPr>
+    </w:p>
+    <w:p>
+      <w:pPr>
+        <w:tabs>
+          <w:tab w:val="left" w:pos="8676"/>
+        </w:tabs>
+      </w:pPr>
+    </w:p>
+    <w:p>
+      <w:pPr>
+        <w:tabs>
+          <w:tab w:val="left" w:pos="8676"/>
+        </w:tabs>
+      </w:pPr>
+    </w:p>
+    <w:p>
+      <w:pPr>
+        <w:tabs>
+          <w:tab w:val="left" w:pos="8676"/>
+        </w:tabs>
+      </w:pPr>
+    </w:p>
+    <w:p>
+      <w:pPr>
+        <w:tabs>
+          <w:tab w:val="left" w:pos="8676"/>
+        </w:tabs>
+      </w:pPr>
+    </w:p>
+    <w:p>
+      <w:pPr>
+        <w:tabs>
+          <w:tab w:val="left" w:pos="8676"/>
+        </w:tabs>
+      </w:pPr>
+    </w:p>
+    <w:p>
+      <w:pPr>
+        <w:tabs>
+          <w:tab w:val="left" w:pos="8676"/>
+        </w:tabs>
+      </w:pPr>
+    </w:p>
+    <w:p>
+      <w:pPr>
+        <w:tabs>
+          <w:tab w:val="left" w:pos="8676"/>
+        </w:tabs>
+      </w:pPr>
+    </w:p>
+    <w:p>
+      <w:pPr>
+        <w:tabs>
+          <w:tab w:val="left" w:pos="8676"/>
+        </w:tabs>
+      </w:pPr>
+    </w:p>
+    <w:p>
+      <w:pPr>
+        <w:ind w:hanging="480"/>
+      </w:pPr>
+      <w:r>
+        <w:lastRenderedPageBreak/>
+        <w:t xml:space="preserve">Mills, A., Wiser, R., Millstein, D., </w:t>
+      </w:r>
       <w:proofErr w:type="spellStart"/>
+      <w:r>
+        <w:t>Carvallo</w:t>
+      </w:r>
+      <w:proofErr w:type="spellEnd"/>
+      <w:r>
+        <w:t xml:space="preserve">, J.P., Gorman, W., </w:t>
+      </w:r>
+      <w:proofErr w:type="spellStart"/>
+      <w:r>
+        <w:t>Seel</w:t>
+      </w:r>
+      <w:proofErr w:type="spellEnd"/>
+      <w:r>
+        <w:t xml:space="preserve">, J., </w:t>
+      </w:r>
+      <w:proofErr w:type="spellStart"/>
+      <w:r>
+        <w:t>Jeong</w:t>
+      </w:r>
+      <w:proofErr w:type="spellEnd"/>
+      <w:r>
+        <w:t xml:space="preserve">, S., 2021. The impact of wind, solar, and other factors on the decline in wholesale power prices in the United States. Applied Energy 283, 116266. </w:t>
+      </w:r>
+      <w:hyperlink r:id="rId7" w:history="1">
+        <w:r>
+          <w:rPr>
+            <w:rStyle w:val="Hyperlink"/>
+          </w:rPr>
+          <w:t>https://doi.org/10.1016/j.apenergy.2020.116266</w:t>
+        </w:r>
+      </w:hyperlink>
+    </w:p>
+    <w:p>
+      <w:pPr>
+        <w:tabs>
+          <w:tab w:val="left" w:pos="8676"/>
+        </w:tabs>
+      </w:pPr>
+    </w:p>
+    <w:p>
+      <w:pPr>
+        <w:ind w:firstLine="720"/>
+      </w:pPr>
+      <w:r>
+        <w:t>This paper looks at the whole of the US, to investigate the trend of power prices declining and power plants retiring. “W</w:t>
+      </w:r>
+      <w:r>
+        <w:t>holesale prices at major trading hubs declined by $19–64/MWh between 2008 and 2017</w:t>
+      </w:r>
+      <w:r>
+        <w:t>,” and they think it may be due to more than cheap natural gas. The “</w:t>
+      </w:r>
+      <w:r>
+        <w:t>‘merit order’ effect—namely, that the addition of VRE with low marginal costs leads to lower market-clearing prices</w:t>
+      </w:r>
+      <w:r>
+        <w:t xml:space="preserve">” is called up here, and they are trying to hammer </w:t>
+      </w:r>
+      <w:r>
+        <w:t xml:space="preserve">out just how much VRE’s contribute nationwide, alongside a wide array of other price drivers. </w:t>
+      </w:r>
+    </w:p>
+    <w:p>
+      <w:pPr>
+        <w:tabs>
+          <w:tab w:val="left" w:pos="0"/>
+        </w:tabs>
+      </w:pPr>
+      <w:r>
+        <w:t xml:space="preserve"> </w:t>
+      </w:r>
+      <w:r>
+        <w:tab/>
+        <w:t xml:space="preserve">They start by reviewing 16 papers that correlate VRE penetration % with decrease in wholesale power price in different markets. These are set up to get a feeling for the average effects of this stuff. </w:t>
+      </w:r>
+    </w:p>
+    <w:p>
+      <w:pPr>
+        <w:tabs>
+          <w:tab w:val="left" w:pos="0"/>
+        </w:tabs>
+      </w:pPr>
+      <w:r>
+        <w:tab/>
+        <w:t>For their model, they construct a “fundamental supply curve model”. They compare modeled annual average prices while changing one variable at a time to the 2008 level. Their model is supposedly simple, but to implement it, they used a boat load of data: “</w:t>
+      </w:r>
+      <w:r>
+        <w:t>wind and solar deployment, changes in natural gas prices, thermal plant retirements and additions, changes in electricity load, permit prices for pollution emissions, and hydropower water levels.</w:t>
+      </w:r>
+      <w:r>
+        <w:t>”</w:t>
+      </w:r>
+      <w:r>
+        <w:t xml:space="preserve"> Hella data. </w:t>
+      </w:r>
+    </w:p>
+    <w:p>
+      <w:pPr>
+        <w:tabs>
+          <w:tab w:val="left" w:pos="0"/>
+        </w:tabs>
+      </w:pPr>
+      <w:r>
+        <w:tab/>
+        <w:t xml:space="preserve">They validate this model by comparing the output of the model (wholesale prices) with historical pricing, using historical figures for input variables. The model was accurate within 13% for most years tested this way. Their model fails to capture hourly volatility, however, so they say you should only use this model to look at drivers of annual wholesale prices market-wide, and not to look at geographic or temporal variability in the prices. </w:t>
+      </w:r>
+    </w:p>
+    <w:p>
+      <w:pPr>
+        <w:tabs>
+          <w:tab w:val="left" w:pos="0"/>
+        </w:tabs>
+      </w:pPr>
+      <w:r>
+        <w:tab/>
+        <w:t>The ultimate results of this model show natural gas prices as the main driver in falling wholesale prices, but wind and solar are the 2</w:t>
+      </w:r>
+      <w:r>
+        <w:rPr>
+          <w:vertAlign w:val="superscript"/>
+        </w:rPr>
+        <w:t>nd</w:t>
+      </w:r>
+      <w:r>
+        <w:t xml:space="preserve"> place, though at a significantly lower magnitude. “</w:t>
+      </w:r>
+      <w:r>
+        <w:t>Across all markets, each incremental percentage-point increase in wind or solar penetration since 2008 re</w:t>
+      </w:r>
+      <w:r>
+        <w:t>duces average wholesale prices in 2017 by approximately $0.14/MWh. In most markets, the total impact on average prices in 2017 is below $1.3/MWh</w:t>
+      </w:r>
+      <w:r>
+        <w:t>.”</w:t>
+      </w:r>
+    </w:p>
+    <w:p>
+      <w:pPr>
+        <w:tabs>
+          <w:tab w:val="left" w:pos="0"/>
+        </w:tabs>
+      </w:pPr>
+      <w:r>
+        <w:tab/>
+        <w:t xml:space="preserve">Given increasing projections of VRE growth in the coming years, the authors expect the downward pressure from VREs to increase. That said, </w:t>
+      </w:r>
       <w:proofErr w:type="gramStart"/>
       <w:r>
-        <w:t>ordc</w:t>
+        <w:t>they’re</w:t>
+      </w:r>
+      <w:proofErr w:type="gramEnd"/>
+      <w:r>
+        <w:t xml:space="preserve"> still going to be on a different scale form the effect of </w:t>
+      </w:r>
+      <w:proofErr w:type="spellStart"/>
+      <w:r>
+        <w:t>nat</w:t>
       </w:r>
       <w:proofErr w:type="spellEnd"/>
-      <w:proofErr w:type="gramEnd"/>
-      <w:r>
-        <w:t xml:space="preserve"> </w:t>
-      </w:r>
+      <w:r>
+        <w:t xml:space="preserve"> gas prices.</w:t>
+      </w:r>
+    </w:p>
+    <w:p>
+      <w:pPr>
+        <w:tabs>
+          <w:tab w:val="left" w:pos="0"/>
+        </w:tabs>
+      </w:pPr>
+      <w:r>
+        <w:tab/>
+        <w:t xml:space="preserve">Factors were also found to interact, with individual factors understating the magnitude of wholesale price decrease compared to everything all together. </w:t>
+      </w:r>
+    </w:p>
+    <w:p>
+      <w:pPr>
+        <w:tabs>
+          <w:tab w:val="left" w:pos="0"/>
+        </w:tabs>
+      </w:pPr>
+      <w:r>
+        <w:tab/>
+        <w:t>“</w:t>
+      </w:r>
+      <w:r>
+        <w:t>The finding that the reduction in natural gas prices was the primary contributor to the fall in wholesale electricity prices since 2008 is consistent with an emerging literature</w:t>
+      </w:r>
+      <w:r>
+        <w:t xml:space="preserve">” – nice to see this in print again, </w:t>
+      </w:r>
+      <w:proofErr w:type="spellStart"/>
+      <w:r>
+        <w:t>haha</w:t>
+      </w:r>
+      <w:proofErr w:type="spellEnd"/>
+      <w:r>
+        <w:t>. They also state that “</w:t>
+      </w:r>
+      <w:r>
+        <w:t>non-linear interactions between factors place a limit on isolating the effect of changes in individual factors.</w:t>
+      </w:r>
+      <w:r>
+        <w:t xml:space="preserve">” Temporal and geographic factors may be more heavily affected by wind and solar, and since those were not accounted for by this model, they may have a more significant affect than these authors determined. </w:t>
+      </w:r>
+    </w:p>
+    <w:p>
+      <w:pPr>
+        <w:tabs>
+          <w:tab w:val="left" w:pos="0"/>
+        </w:tabs>
+      </w:pPr>
+    </w:p>
+    <w:p>
+      <w:pPr>
+        <w:ind w:hanging="480"/>
+      </w:pPr>
+      <w:r>
+        <w:lastRenderedPageBreak/>
+        <w:t xml:space="preserve">Woo, C.K., </w:t>
+      </w:r>
+      <w:proofErr w:type="spellStart"/>
+      <w:r>
+        <w:t>Zarnikau</w:t>
+      </w:r>
+      <w:proofErr w:type="spellEnd"/>
+      <w:r>
+        <w:t xml:space="preserve">, J., Tsai, C.H., Zhu, S., 2020. Cost-effectiveness of a modest expansion of renewable generation capacity in Texas. The Electricity Journal 33, 106696. </w:t>
+      </w:r>
+      <w:hyperlink r:id="rId8" w:history="1">
+        <w:r>
+          <w:rPr>
+            <w:rStyle w:val="Hyperlink"/>
+          </w:rPr>
+          <w:t>https://doi.org/10.1016/j.tej.2019.106696</w:t>
+        </w:r>
+      </w:hyperlink>
+    </w:p>
+    <w:p>
+      <w:pPr>
+        <w:tabs>
+          <w:tab w:val="left" w:pos="0"/>
+        </w:tabs>
+      </w:pPr>
+    </w:p>
+    <w:p>
+      <w:pPr>
+        <w:tabs>
+          <w:tab w:val="left" w:pos="0"/>
+        </w:tabs>
+      </w:pPr>
     </w:p>
     <w:sectPr>
       <w:pgSz w:w="12240" w:h="15840"/>

</xml_diff>